<commit_message>
Events table version 1.2 and Usecase diagram version 1.1 -Shanika
</commit_message>
<xml_diff>
--- a/Event table.docx
+++ b/Event table.docx
@@ -227,7 +227,7 @@
           </w:tcPr>
           <w:p>
             <w:r>
-              <w:t>Save the requested project</w:t>
+              <w:t>Create new project</w:t>
             </w:r>
           </w:p>
         </w:tc>
@@ -620,7 +620,12 @@
           </w:tcPr>
           <w:p>
             <w:r>
-              <w:t>Save the added details</w:t>
+              <w:t>Add project</w:t>
+            </w:r>
+          </w:p>
+          <w:p>
+            <w:r>
+              <w:t xml:space="preserve"> details</w:t>
             </w:r>
           </w:p>
         </w:tc>
@@ -716,7 +721,13 @@
           </w:tcPr>
           <w:p>
             <w:r>
-              <w:t>Confirm update</w:t>
+              <w:t xml:space="preserve">Confirm </w:t>
+            </w:r>
+            <w:r>
+              <w:t xml:space="preserve">project details </w:t>
+            </w:r>
+            <w:r>
+              <w:t>update</w:t>
             </w:r>
           </w:p>
         </w:tc>
@@ -797,7 +808,7 @@
           </w:tcPr>
           <w:p>
             <w:r>
-              <w:t>Save data as unapproved</w:t>
+              <w:t>Add section data inputs</w:t>
             </w:r>
           </w:p>
         </w:tc>
@@ -874,8 +885,15 @@
             <w:shd w:val="clear" w:color="auto" w:fill="D9D9D9" w:themeFill="background1" w:themeFillShade="D9"/>
           </w:tcPr>
           <w:p>
-            <w:r>
-              <w:t>Save data as approved</w:t>
+            <w:bookmarkStart w:id="0" w:name="_GoBack"/>
+            <w:bookmarkEnd w:id="0"/>
+            <w:r>
+              <w:t>Approve</w:t>
+            </w:r>
+          </w:p>
+          <w:p>
+            <w:r>
+              <w:t>sectional data inputs</w:t>
             </w:r>
           </w:p>
         </w:tc>
@@ -953,7 +971,13 @@
           </w:tcPr>
           <w:p>
             <w:r>
-              <w:t>Change state</w:t>
+              <w:t xml:space="preserve">Change </w:t>
+            </w:r>
+            <w:r>
+              <w:t xml:space="preserve">project </w:t>
+            </w:r>
+            <w:r>
+              <w:t>state</w:t>
             </w:r>
           </w:p>
         </w:tc>
@@ -1042,7 +1066,7 @@
           </w:tcPr>
           <w:p>
             <w:r>
-              <w:t>Add and save new division/ section</w:t>
+              <w:t>Create new division or section</w:t>
             </w:r>
           </w:p>
         </w:tc>
@@ -1134,7 +1158,10 @@
           </w:tcPr>
           <w:p>
             <w:r>
-              <w:t>Add and save new user***</w:t>
+              <w:t>Create</w:t>
+            </w:r>
+            <w:r>
+              <w:t xml:space="preserve"> new user***</w:t>
             </w:r>
           </w:p>
         </w:tc>
@@ -1178,8 +1205,6 @@
             <w:r>
               <w:t>Ad</w:t>
             </w:r>
-            <w:bookmarkStart w:id="0" w:name="_GoBack"/>
-            <w:bookmarkEnd w:id="0"/>
           </w:p>
         </w:tc>
         <w:tc>
@@ -2387,7 +2412,7 @@
 </file>
 
 <file path=customXml/itemProps1.xml><?xml version="1.0" encoding="utf-8"?>
-<ds:datastoreItem xmlns:ds="http://schemas.openxmlformats.org/officeDocument/2006/customXml" ds:itemID="{598BFF72-1EB5-46CE-8662-98CFB6012C0F}">
+<ds:datastoreItem xmlns:ds="http://schemas.openxmlformats.org/officeDocument/2006/customXml" ds:itemID="{5B82E3B7-EDF1-4C6C-88AC-60EACD48556F}">
   <ds:schemaRefs>
     <ds:schemaRef ds:uri="http://schemas.openxmlformats.org/officeDocument/2006/bibliography"/>
   </ds:schemaRefs>

</xml_diff>